<commit_message>
Final update of word document
</commit_message>
<xml_diff>
--- a/CMP73010-Ass1.docx
+++ b/CMP73010-Ass1.docx
@@ -13,35 +13,82 @@
       </w:r>
     </w:p>
     <w:p>
-      <w:r>
-        <w:t>This is the document you will need to change.  Delete everything below the above line.</w:t>
+      <w:bookmarkStart w:id="0" w:name="_GoBack"/>
+      <w:bookmarkEnd w:id="0"/>
+      <w:r>
+        <w:t>Hi Barry,</w:t>
       </w:r>
     </w:p>
     <w:p>
       <w:r>
-        <w:t>Add instruction</w:t>
-      </w:r>
-      <w:r>
-        <w:t>s</w:t>
-      </w:r>
-      <w:r>
-        <w:t xml:space="preserve"> for your tutor to pull (merge) your request to the mainline.</w:t>
-      </w:r>
-      <w:r>
-        <w:t xml:space="preserve">  Note that the tutor will not merge all requests, but you should say how it could be achieved.</w:t>
+        <w:t xml:space="preserve">You asked </w:t>
+      </w:r>
+      <w:r>
+        <w:t xml:space="preserve">for instructions on how to merge </w:t>
+      </w:r>
+      <w:r>
+        <w:t xml:space="preserve">my </w:t>
+      </w:r>
+      <w:r>
+        <w:t xml:space="preserve">pull </w:t>
+      </w:r>
+      <w:r>
+        <w:t>request into the mainline. If you wanted to do that, according to</w:t>
+      </w:r>
+      <w:r>
+        <w:t xml:space="preserve"> </w:t>
+      </w:r>
+      <w:hyperlink r:id="rId4" w:history="1">
+        <w:r>
+          <w:rPr>
+            <w:rStyle w:val="Hyperlink"/>
+          </w:rPr>
+          <w:t>https://help.github.com/articles/merging-a-pull-request/#merging-a-pull-request-on-github</w:t>
+        </w:r>
+      </w:hyperlink>
+      <w:r>
+        <w:t xml:space="preserve"> the easiest way is to go to the “Pull Requests” tab in the </w:t>
+      </w:r>
+      <w:proofErr w:type="spellStart"/>
+      <w:r>
+        <w:t>barrywilks</w:t>
+      </w:r>
+      <w:proofErr w:type="spellEnd"/>
+      <w:r>
+        <w:t>/CMP73010-Ass1-2017</w:t>
+      </w:r>
+      <w:r>
+        <w:t xml:space="preserve"> repository, and select ‘Merge pull requests’ button for my merge request (my </w:t>
+      </w:r>
+      <w:proofErr w:type="spellStart"/>
+      <w:r>
+        <w:t>Github</w:t>
+      </w:r>
+      <w:proofErr w:type="spellEnd"/>
+      <w:r>
+        <w:t xml:space="preserve"> username is @</w:t>
+      </w:r>
+      <w:proofErr w:type="spellStart"/>
+      <w:r>
+        <w:t>jacksonmeyn</w:t>
+      </w:r>
+      <w:proofErr w:type="spellEnd"/>
+      <w:r>
+        <w:t>). The default behaviour of this button is to merge all of my commits into the base branch of your repository. There are more advanced options available from the drop down list but the default is what I’d recommend for now. Finally, you’ll be asked to type a commit message, or to accept the default message, and then click</w:t>
+      </w:r>
+      <w:r>
+        <w:t xml:space="preserve"> ‘Confirm merge’.</w:t>
       </w:r>
     </w:p>
     <w:p>
       <w:r>
-        <w:t>Hi Barry,</w:t>
+        <w:t>Hope this helps,</w:t>
       </w:r>
     </w:p>
     <w:p>
       <w:r>
-        <w:t>You asked for instructions on how to pull my request into the mainline. If you wanted to do that, according to</w:t>
-      </w:r>
-      <w:bookmarkStart w:id="0" w:name="_GoBack"/>
-      <w:bookmarkEnd w:id="0"/>
+        <w:t>Jackson Meyn</w:t>
+      </w:r>
     </w:p>
     <w:sectPr>
       <w:pgSz w:w="11906" w:h="16838"/>
@@ -503,6 +550,17 @@
       <w:sz w:val="18"/>
     </w:rPr>
   </w:style>
+  <w:style w:type="character" w:styleId="Hyperlink">
+    <w:name w:val="Hyperlink"/>
+    <w:basedOn w:val="DefaultParagraphFont"/>
+    <w:uiPriority w:val="99"/>
+    <w:unhideWhenUsed/>
+    <w:rsid w:val="00C552DB"/>
+    <w:rPr>
+      <w:color w:val="0563C1" w:themeColor="hyperlink"/>
+      <w:u w:val="single"/>
+    </w:rPr>
+  </w:style>
 </w:styles>
 </file>
 

</xml_diff>

<commit_message>
Edited document once again
Edited CMP73010-Ass1
</commit_message>
<xml_diff>
--- a/CMP73010-Ass1.docx
+++ b/CMP73010-Ass1.docx
@@ -94,8 +94,14 @@
           <w:numId w:val="1"/>
         </w:numPr>
       </w:pPr>
+      <w:r>
+        <w:t>Click Create Pull R</w:t>
+      </w:r>
       <w:bookmarkStart w:id="0" w:name="_GoBack"/>
       <w:bookmarkEnd w:id="0"/>
+      <w:r>
+        <w:t>equest</w:t>
+      </w:r>
     </w:p>
     <w:sectPr>
       <w:pgSz w:w="11906" w:h="16838"/>

</xml_diff>

<commit_message>
Update file for assignment
Remove the tutor's instructions, and replace with instructions on how to merge a pull request.
</commit_message>
<xml_diff>
--- a/CMP73010-Ass1.docx
+++ b/CMP73010-Ass1.docx
@@ -14,27 +14,95 @@
     </w:p>
     <w:p>
       <w:r>
-        <w:t>This is the document you will need to change.  Delete everything below the above line.</w:t>
+        <w:t>To merge a pull request on GitHub, the owner of the repository should follow the steps below:</w:t>
       </w:r>
     </w:p>
     <w:p>
-      <w:r>
-        <w:t>Add instruction</w:t>
-      </w:r>
-      <w:r>
-        <w:t>s</w:t>
-      </w:r>
-      <w:r>
-        <w:t xml:space="preserve"> for your tutor to pull (merge) your request to the mainline.</w:t>
-      </w:r>
-      <w:r>
-        <w:t xml:space="preserve">  Note that the tutor will not merge all requests, but you should say how it could be achiev</w:t>
+      <w:pPr>
+        <w:pStyle w:val="ListParagraph"/>
+        <w:numPr>
+          <w:ilvl w:val="0"/>
+          <w:numId w:val="1"/>
+        </w:numPr>
+      </w:pPr>
+      <w:r>
+        <w:t>Click “Pull requests” under the repository name</w:t>
+      </w:r>
+    </w:p>
+    <w:p>
+      <w:pPr>
+        <w:pStyle w:val="ListParagraph"/>
+        <w:numPr>
+          <w:ilvl w:val="0"/>
+          <w:numId w:val="1"/>
+        </w:numPr>
+      </w:pPr>
+      <w:r>
+        <w:t>In the list of pull requests, click the one to be merged</w:t>
+      </w:r>
+    </w:p>
+    <w:p>
+      <w:pPr>
+        <w:pStyle w:val="ListParagraph"/>
+        <w:numPr>
+          <w:ilvl w:val="0"/>
+          <w:numId w:val="1"/>
+        </w:numPr>
+      </w:pPr>
+      <w:r>
+        <w:t>Review for merge conflicts</w:t>
+      </w:r>
+    </w:p>
+    <w:p>
+      <w:pPr>
+        <w:pStyle w:val="ListParagraph"/>
+        <w:numPr>
+          <w:ilvl w:val="0"/>
+          <w:numId w:val="1"/>
+        </w:numPr>
+      </w:pPr>
+      <w:r>
+        <w:t>Merge the pull request by clicking the “Merge pull request” button</w:t>
+      </w:r>
+    </w:p>
+    <w:p>
+      <w:pPr>
+        <w:pStyle w:val="ListParagraph"/>
+        <w:numPr>
+          <w:ilvl w:val="0"/>
+          <w:numId w:val="1"/>
+        </w:numPr>
+      </w:pPr>
+      <w:r>
+        <w:t>Enter a commit message, or use the default commit message</w:t>
+      </w:r>
+    </w:p>
+    <w:p>
+      <w:pPr>
+        <w:pStyle w:val="ListParagraph"/>
+        <w:numPr>
+          <w:ilvl w:val="0"/>
+          <w:numId w:val="1"/>
+        </w:numPr>
+      </w:pPr>
+      <w:r>
+        <w:t>Click “Confirm merge”</w:t>
+      </w:r>
+    </w:p>
+    <w:p>
+      <w:r>
+        <w:t>After this, the origin branch can be deleted if desired.</w:t>
+      </w:r>
+    </w:p>
+    <w:p>
+      <w:r>
+        <w:t xml:space="preserve">More information is available at the following link in the GitHub help pages: </w:t>
+      </w:r>
+      <w:r>
+        <w:t>https://help.github.com/articles/merging-a-pull-request/</w:t>
       </w:r>
       <w:bookmarkStart w:id="0" w:name="_GoBack"/>
       <w:bookmarkEnd w:id="0"/>
-      <w:r>
-        <w:t>ed.</w:t>
-      </w:r>
     </w:p>
     <w:sectPr>
       <w:pgSz w:w="11906" w:h="16838"/>
@@ -44,6 +112,103 @@
     </w:sectPr>
   </w:body>
 </w:document>
+</file>
+
+<file path=word/numbering.xml><?xml version="1.0" encoding="utf-8"?>
+<w:numbering xmlns:wpc="http://schemas.microsoft.com/office/word/2010/wordprocessingCanvas" xmlns:cx="http://schemas.microsoft.com/office/drawing/2014/chartex" xmlns:cx1="http://schemas.microsoft.com/office/drawing/2015/9/8/chartex" xmlns:cx2="http://schemas.microsoft.com/office/drawing/2015/10/21/chartex" xmlns:cx3="http://schemas.microsoft.com/office/drawing/2016/5/9/chartex" xmlns:cx4="http://schemas.microsoft.com/office/drawing/2016/5/10/chartex" xmlns:cx5="http://schemas.microsoft.com/office/drawing/2016/5/11/chartex" xmlns:mc="http://schemas.openxmlformats.org/markup-compatibility/2006" xmlns:o="urn:schemas-microsoft-com:office:office" xmlns:r="http://schemas.openxmlformats.org/officeDocument/2006/relationships" xmlns:m="http://schemas.openxmlformats.org/officeDocument/2006/math" xmlns:v="urn:schemas-microsoft-com:vml" xmlns:wp14="http://schemas.microsoft.com/office/word/2010/wordprocessingDrawing" xmlns:wp="http://schemas.openxmlformats.org/drawingml/2006/wordprocessingDrawing" xmlns:w10="urn:schemas-microsoft-com:office:word" xmlns:w="http://schemas.openxmlformats.org/wordprocessingml/2006/main" xmlns:w14="http://schemas.microsoft.com/office/word/2010/wordml" xmlns:w15="http://schemas.microsoft.com/office/word/2012/wordml" xmlns:w16se="http://schemas.microsoft.com/office/word/2015/wordml/symex" xmlns:wpg="http://schemas.microsoft.com/office/word/2010/wordprocessingGroup" xmlns:wpi="http://schemas.microsoft.com/office/word/2010/wordprocessingInk" xmlns:wne="http://schemas.microsoft.com/office/word/2006/wordml" xmlns:wps="http://schemas.microsoft.com/office/word/2010/wordprocessingShape" mc:Ignorable="w14 w15 w16se wp14">
+  <w:abstractNum w:abstractNumId="0" w15:restartNumberingAfterBreak="0">
+    <w:nsid w:val="3B0D2E56"/>
+    <w:multiLevelType w:val="hybridMultilevel"/>
+    <w:tmpl w:val="5FA254BC"/>
+    <w:lvl w:ilvl="0" w:tplc="0C09000F">
+      <w:start w:val="1"/>
+      <w:numFmt w:val="decimal"/>
+      <w:lvlText w:val="%1."/>
+      <w:lvlJc w:val="left"/>
+      <w:pPr>
+        <w:ind w:left="720" w:hanging="360"/>
+      </w:pPr>
+      <w:rPr>
+        <w:rFonts w:hint="default"/>
+      </w:rPr>
+    </w:lvl>
+    <w:lvl w:ilvl="1" w:tplc="0C090019" w:tentative="1">
+      <w:start w:val="1"/>
+      <w:numFmt w:val="lowerLetter"/>
+      <w:lvlText w:val="%2."/>
+      <w:lvlJc w:val="left"/>
+      <w:pPr>
+        <w:ind w:left="1440" w:hanging="360"/>
+      </w:pPr>
+    </w:lvl>
+    <w:lvl w:ilvl="2" w:tplc="0C09001B" w:tentative="1">
+      <w:start w:val="1"/>
+      <w:numFmt w:val="lowerRoman"/>
+      <w:lvlText w:val="%3."/>
+      <w:lvlJc w:val="right"/>
+      <w:pPr>
+        <w:ind w:left="2160" w:hanging="180"/>
+      </w:pPr>
+    </w:lvl>
+    <w:lvl w:ilvl="3" w:tplc="0C09000F" w:tentative="1">
+      <w:start w:val="1"/>
+      <w:numFmt w:val="decimal"/>
+      <w:lvlText w:val="%4."/>
+      <w:lvlJc w:val="left"/>
+      <w:pPr>
+        <w:ind w:left="2880" w:hanging="360"/>
+      </w:pPr>
+    </w:lvl>
+    <w:lvl w:ilvl="4" w:tplc="0C090019" w:tentative="1">
+      <w:start w:val="1"/>
+      <w:numFmt w:val="lowerLetter"/>
+      <w:lvlText w:val="%5."/>
+      <w:lvlJc w:val="left"/>
+      <w:pPr>
+        <w:ind w:left="3600" w:hanging="360"/>
+      </w:pPr>
+    </w:lvl>
+    <w:lvl w:ilvl="5" w:tplc="0C09001B" w:tentative="1">
+      <w:start w:val="1"/>
+      <w:numFmt w:val="lowerRoman"/>
+      <w:lvlText w:val="%6."/>
+      <w:lvlJc w:val="right"/>
+      <w:pPr>
+        <w:ind w:left="4320" w:hanging="180"/>
+      </w:pPr>
+    </w:lvl>
+    <w:lvl w:ilvl="6" w:tplc="0C09000F" w:tentative="1">
+      <w:start w:val="1"/>
+      <w:numFmt w:val="decimal"/>
+      <w:lvlText w:val="%7."/>
+      <w:lvlJc w:val="left"/>
+      <w:pPr>
+        <w:ind w:left="5040" w:hanging="360"/>
+      </w:pPr>
+    </w:lvl>
+    <w:lvl w:ilvl="7" w:tplc="0C090019" w:tentative="1">
+      <w:start w:val="1"/>
+      <w:numFmt w:val="lowerLetter"/>
+      <w:lvlText w:val="%8."/>
+      <w:lvlJc w:val="left"/>
+      <w:pPr>
+        <w:ind w:left="5760" w:hanging="360"/>
+      </w:pPr>
+    </w:lvl>
+    <w:lvl w:ilvl="8" w:tplc="0C09001B" w:tentative="1">
+      <w:start w:val="1"/>
+      <w:numFmt w:val="lowerRoman"/>
+      <w:lvlText w:val="%9."/>
+      <w:lvlJc w:val="right"/>
+      <w:pPr>
+        <w:ind w:left="6480" w:hanging="180"/>
+      </w:pPr>
+    </w:lvl>
+  </w:abstractNum>
+  <w:num w:numId="1">
+    <w:abstractNumId w:val="0"/>
+  </w:num>
+</w:numbering>
 </file>
 
 <file path=word/styles.xml><?xml version="1.0" encoding="utf-8"?>
@@ -498,6 +663,17 @@
       <w:sz w:val="18"/>
     </w:rPr>
   </w:style>
+  <w:style w:type="paragraph" w:styleId="ListParagraph">
+    <w:name w:val="List Paragraph"/>
+    <w:basedOn w:val="Normal"/>
+    <w:uiPriority w:val="34"/>
+    <w:qFormat/>
+    <w:rsid w:val="00B252CB"/>
+    <w:pPr>
+      <w:ind w:left="720"/>
+      <w:contextualSpacing/>
+    </w:pPr>
+  </w:style>
 </w:styles>
 </file>
 

</xml_diff>

<commit_message>
Assignment 1 Pull request
</commit_message>
<xml_diff>
--- a/CMP73010-Ass1.docx
+++ b/CMP73010-Ass1.docx
@@ -1,6 +1,6 @@
 
 <file path=word/document.xml><?xml version="1.0" encoding="utf-8"?>
-<w:document xmlns:wpc="http://schemas.microsoft.com/office/word/2010/wordprocessingCanvas" xmlns:cx="http://schemas.microsoft.com/office/drawing/2014/chartex" xmlns:cx1="http://schemas.microsoft.com/office/drawing/2015/9/8/chartex" xmlns:cx2="http://schemas.microsoft.com/office/drawing/2015/10/21/chartex" xmlns:cx3="http://schemas.microsoft.com/office/drawing/2016/5/9/chartex" xmlns:cx4="http://schemas.microsoft.com/office/drawing/2016/5/10/chartex" xmlns:cx5="http://schemas.microsoft.com/office/drawing/2016/5/11/chartex" xmlns:mc="http://schemas.openxmlformats.org/markup-compatibility/2006" xmlns:o="urn:schemas-microsoft-com:office:office" xmlns:r="http://schemas.openxmlformats.org/officeDocument/2006/relationships" xmlns:m="http://schemas.openxmlformats.org/officeDocument/2006/math" xmlns:v="urn:schemas-microsoft-com:vml" xmlns:wp14="http://schemas.microsoft.com/office/word/2010/wordprocessingDrawing" xmlns:wp="http://schemas.openxmlformats.org/drawingml/2006/wordprocessingDrawing" xmlns:w10="urn:schemas-microsoft-com:office:word" xmlns:w="http://schemas.openxmlformats.org/wordprocessingml/2006/main" xmlns:w14="http://schemas.microsoft.com/office/word/2010/wordml" xmlns:w15="http://schemas.microsoft.com/office/word/2012/wordml" xmlns:w16se="http://schemas.microsoft.com/office/word/2015/wordml/symex" xmlns:wpg="http://schemas.microsoft.com/office/word/2010/wordprocessingGroup" xmlns:wpi="http://schemas.microsoft.com/office/word/2010/wordprocessingInk" xmlns:wne="http://schemas.microsoft.com/office/word/2006/wordml" xmlns:wps="http://schemas.microsoft.com/office/word/2010/wordprocessingShape" mc:Ignorable="w14 w15 w16se wp14">
+<w:document xmlns:wpc="http://schemas.microsoft.com/office/word/2010/wordprocessingCanvas" xmlns:cx="http://schemas.microsoft.com/office/drawing/2014/chartex" xmlns:cx1="http://schemas.microsoft.com/office/drawing/2015/9/8/chartex" xmlns:cx2="http://schemas.microsoft.com/office/drawing/2015/10/21/chartex" xmlns:cx3="http://schemas.microsoft.com/office/drawing/2016/5/9/chartex" xmlns:cx4="http://schemas.microsoft.com/office/drawing/2016/5/10/chartex" xmlns:cx5="http://schemas.microsoft.com/office/drawing/2016/5/11/chartex" xmlns:cx6="http://schemas.microsoft.com/office/drawing/2016/5/12/chartex" xmlns:cx7="http://schemas.microsoft.com/office/drawing/2016/5/13/chartex" xmlns:cx8="http://schemas.microsoft.com/office/drawing/2016/5/14/chartex" xmlns:mc="http://schemas.openxmlformats.org/markup-compatibility/2006" xmlns:aink="http://schemas.microsoft.com/office/drawing/2016/ink" xmlns:am3d="http://schemas.microsoft.com/office/drawing/2017/model3d" xmlns:o="urn:schemas-microsoft-com:office:office" xmlns:r="http://schemas.openxmlformats.org/officeDocument/2006/relationships" xmlns:m="http://schemas.openxmlformats.org/officeDocument/2006/math" xmlns:v="urn:schemas-microsoft-com:vml" xmlns:wp14="http://schemas.microsoft.com/office/word/2010/wordprocessingDrawing" xmlns:wp="http://schemas.openxmlformats.org/drawingml/2006/wordprocessingDrawing" xmlns:w10="urn:schemas-microsoft-com:office:word" xmlns:w="http://schemas.openxmlformats.org/wordprocessingml/2006/main" xmlns:w14="http://schemas.microsoft.com/office/word/2010/wordml" xmlns:w15="http://schemas.microsoft.com/office/word/2012/wordml" xmlns:w16cid="http://schemas.microsoft.com/office/word/2016/wordml/cid" xmlns:w16se="http://schemas.microsoft.com/office/word/2015/wordml/symex" xmlns:wpg="http://schemas.microsoft.com/office/word/2010/wordprocessingGroup" xmlns:wpi="http://schemas.microsoft.com/office/word/2010/wordprocessingInk" xmlns:wne="http://schemas.microsoft.com/office/word/2006/wordml" xmlns:wps="http://schemas.microsoft.com/office/word/2010/wordprocessingShape" mc:Ignorable="w14 w15 w16se w16cid wp14">
   <w:body>
     <w:p>
       <w:pPr>
@@ -8,34 +8,59 @@
           <w:bottom w:val="single" w:sz="12" w:space="1" w:color="auto"/>
         </w:pBdr>
       </w:pPr>
+      <w:bookmarkStart w:id="0" w:name="_GoBack"/>
+      <w:bookmarkEnd w:id="0"/>
       <w:r>
         <w:t>CMP73010 Assignment 1 document (2017)</w:t>
       </w:r>
     </w:p>
     <w:p>
       <w:r>
-        <w:t>This is the document you will need to change.  Delete everything below the above line.</w:t>
+        <w:br/>
+        <w:t>On the repository go to “pull requests” tab and all the pull requests will appear there.</w:t>
+      </w:r>
+      <w:r>
+        <w:br/>
+        <w:t xml:space="preserve">Then click on the pull request that you are interested. </w:t>
+      </w:r>
+      <w:r>
+        <w:br/>
+      </w:r>
+      <w:r>
+        <w:br/>
+        <w:t xml:space="preserve">Three tabs will appear as </w:t>
+      </w:r>
+      <w:proofErr w:type="gramStart"/>
+      <w:r>
+        <w:t>conversation ,comments</w:t>
+      </w:r>
+      <w:proofErr w:type="gramEnd"/>
+      <w:r>
+        <w:t xml:space="preserve"> ,files changed.</w:t>
+      </w:r>
+      <w:r>
+        <w:br/>
+      </w:r>
+      <w:r>
+        <w:br/>
+        <w:t>You can go to files changed tab to view the changes done to the respective file.</w:t>
+      </w:r>
+      <w:r>
+        <w:br/>
+      </w:r>
+      <w:r>
+        <w:br/>
+        <w:t>Then click merge pull request  and then confirm merge.</w:t>
+      </w:r>
+      <w:r>
+        <w:br/>
+      </w:r>
+      <w:r>
+        <w:br/>
+        <w:t>Finally You can delete the branch as this will make the repository neat but this is not compulsory.</w:t>
       </w:r>
     </w:p>
-    <w:p>
-      <w:r>
-        <w:t>Add instruction</w:t>
-      </w:r>
-      <w:r>
-        <w:t>s</w:t>
-      </w:r>
-      <w:r>
-        <w:t xml:space="preserve"> for your tutor to pull (merge) your request to the mainline.</w:t>
-      </w:r>
-      <w:r>
-        <w:t xml:space="preserve">  Note that the tutor will not merge all requests, but you should say how it could be achiev</w:t>
-      </w:r>
-      <w:bookmarkStart w:id="0" w:name="_GoBack"/>
-      <w:bookmarkEnd w:id="0"/>
-      <w:r>
-        <w:t>ed.</w:t>
-      </w:r>
-    </w:p>
+    <w:p/>
     <w:sectPr>
       <w:pgSz w:w="11906" w:h="16838"/>
       <w:pgMar w:top="1440" w:right="1440" w:bottom="1440" w:left="1440" w:header="708" w:footer="708" w:gutter="0"/>
@@ -47,7 +72,7 @@
 </file>
 
 <file path=word/styles.xml><?xml version="1.0" encoding="utf-8"?>
-<w:styles xmlns:mc="http://schemas.openxmlformats.org/markup-compatibility/2006" xmlns:r="http://schemas.openxmlformats.org/officeDocument/2006/relationships" xmlns:w="http://schemas.openxmlformats.org/wordprocessingml/2006/main" xmlns:w14="http://schemas.microsoft.com/office/word/2010/wordml" xmlns:w15="http://schemas.microsoft.com/office/word/2012/wordml" xmlns:w16se="http://schemas.microsoft.com/office/word/2015/wordml/symex" mc:Ignorable="w14 w15 w16se">
+<w:styles xmlns:mc="http://schemas.openxmlformats.org/markup-compatibility/2006" xmlns:r="http://schemas.openxmlformats.org/officeDocument/2006/relationships" xmlns:w="http://schemas.openxmlformats.org/wordprocessingml/2006/main" xmlns:w14="http://schemas.microsoft.com/office/word/2010/wordml" xmlns:w15="http://schemas.microsoft.com/office/word/2012/wordml" xmlns:w16cid="http://schemas.microsoft.com/office/word/2016/wordml/cid" xmlns:w16se="http://schemas.microsoft.com/office/word/2015/wordml/symex" mc:Ignorable="w14 w15 w16se w16cid">
   <w:docDefaults>
     <w:rPrDefault>
       <w:rPr>
@@ -63,7 +88,7 @@
       </w:pPr>
     </w:pPrDefault>
   </w:docDefaults>
-  <w:latentStyles w:defLockedState="0" w:defUIPriority="99" w:defSemiHidden="0" w:defUnhideWhenUsed="0" w:defQFormat="0" w:count="374">
+  <w:latentStyles w:defLockedState="0" w:defUIPriority="99" w:defSemiHidden="0" w:defUnhideWhenUsed="0" w:defQFormat="0" w:count="375">
     <w:lsdException w:name="Normal" w:uiPriority="0" w:qFormat="1"/>
     <w:lsdException w:name="heading 1" w:uiPriority="9" w:qFormat="1"/>
     <w:lsdException w:name="heading 2" w:semiHidden="1" w:uiPriority="9" w:unhideWhenUsed="1" w:qFormat="1"/>
@@ -438,6 +463,7 @@
     <w:lsdException w:name="Mention" w:semiHidden="1" w:unhideWhenUsed="1"/>
     <w:lsdException w:name="Smart Hyperlink" w:semiHidden="1" w:unhideWhenUsed="1"/>
     <w:lsdException w:name="Hashtag" w:semiHidden="1" w:unhideWhenUsed="1"/>
+    <w:lsdException w:name="Unresolved Mention" w:semiHidden="1" w:unhideWhenUsed="1"/>
   </w:latentStyles>
   <w:style w:type="paragraph" w:default="1" w:styleId="Normal">
     <w:name w:val="Normal"/>

</xml_diff>